<commit_message>
Added the newer version of GDD
</commit_message>
<xml_diff>
--- a/GDD - Grupo I.docx
+++ b/GDD - Grupo I.docx
@@ -181,7 +181,7 @@
           <w:b w:val="1"/>
           <w:rtl w:val="0"/>
         </w:rPr>
-        <w:t xml:space="preserve">Versão: 0.4</w:t>
+        <w:t xml:space="preserve">Versão: 0.7</w:t>
       </w:r>
     </w:p>
     <w:p>
@@ -1342,6 +1342,49 @@
               <w:vertAlign w:val="baseline"/>
             </w:rPr>
           </w:pPr>
+          <w:hyperlink w:anchor="_y94mle6a7s9m">
+            <w:r>
+              <w:rPr>
+                <w:rFonts w:ascii="Arial" w:cs="Arial" w:eastAsia="Arial" w:hAnsi="Arial"/>
+                <w:b w:val="0"/>
+                <w:i w:val="0"/>
+                <w:smallCaps w:val="0"/>
+                <w:strike w:val="0"/>
+                <w:color w:val="1155cc"/>
+                <w:sz w:val="22"/>
+                <w:szCs w:val="22"/>
+                <w:u w:val="single"/>
+                <w:shd w:fill="auto" w:val="clear"/>
+                <w:vertAlign w:val="baseline"/>
+                <w:rtl w:val="0"/>
+              </w:rPr>
+              <w:t xml:space="preserve">7. Galeria</w:t>
+            </w:r>
+          </w:hyperlink>
+          <w:r>
+            <w:rPr>
+              <w:rtl w:val="0"/>
+            </w:rPr>
+          </w:r>
+        </w:p>
+        <w:p>
+          <w:pPr>
+            <w:widowControl w:val="0"/>
+            <w:spacing w:before="60" w:line="240" w:lineRule="auto"/>
+            <w:rPr>
+              <w:rFonts w:ascii="Arial" w:cs="Arial" w:eastAsia="Arial" w:hAnsi="Arial"/>
+              <w:b w:val="0"/>
+              <w:i w:val="0"/>
+              <w:smallCaps w:val="0"/>
+              <w:strike w:val="0"/>
+              <w:color w:val="1155cc"/>
+              <w:sz w:val="22"/>
+              <w:szCs w:val="22"/>
+              <w:u w:val="single"/>
+              <w:shd w:fill="auto" w:val="clear"/>
+              <w:vertAlign w:val="baseline"/>
+            </w:rPr>
+          </w:pPr>
           <w:hyperlink w:anchor="_hcf2e9wtb3t9">
             <w:r>
               <w:rPr>
@@ -1358,7 +1401,7 @@
                 <w:vertAlign w:val="baseline"/>
                 <w:rtl w:val="0"/>
               </w:rPr>
-              <w:t xml:space="preserve">7. Bibliografia</w:t>
+              <w:t xml:space="preserve">8. Bibliografia</w:t>
             </w:r>
           </w:hyperlink>
           <w:r>
@@ -1698,7 +1741,7 @@
           <w:rtl w:val="0"/>
         </w:rPr>
         <w:tab/>
-        <w:t xml:space="preserve">Ensinar um pouco sobre nutrição, diferentes tipos de nutrientes, suas funções, benefícios e doenças;</w:t>
+        <w:t xml:space="preserve">Ensinar um pouco sobre nutrição, diferentes tipos de nutrientes, suas funções, benefícios e doenças as quais ajuda a evitar;</w:t>
       </w:r>
     </w:p>
     <w:p>
@@ -1713,22 +1756,22 @@
           <w:rtl w:val="0"/>
         </w:rPr>
         <w:tab/>
-        <w:t xml:space="preserve">Divertir os jogadores através de um mapa aconchegante e mini-games interativos;</w:t>
-      </w:r>
-    </w:p>
-    <w:p>
-      <w:pPr>
-        <w:rPr>
-          <w:rFonts w:ascii="Lexend" w:cs="Lexend" w:eastAsia="Lexend" w:hAnsi="Lexend"/>
-        </w:rPr>
-      </w:pPr>
-      <w:r>
-        <w:rPr>
-          <w:rFonts w:ascii="Lexend" w:cs="Lexend" w:eastAsia="Lexend" w:hAnsi="Lexend"/>
-          <w:rtl w:val="0"/>
-        </w:rPr>
-        <w:tab/>
-        <w:t xml:space="preserve">Criar uma gameplay que faça o jogador se sentir mais calmo, não agitado, relaxado;</w:t>
+        <w:t xml:space="preserve">Criar uma gameplay que faça o jogador se sentir mais calmo, não agitado, relaxado, não exigindo muito raciocínio nem reflexo, a fim de tranquilizar o jogador;</w:t>
+      </w:r>
+    </w:p>
+    <w:p>
+      <w:pPr>
+        <w:ind w:firstLine="720"/>
+        <w:rPr>
+          <w:rFonts w:ascii="Lexend" w:cs="Lexend" w:eastAsia="Lexend" w:hAnsi="Lexend"/>
+        </w:rPr>
+      </w:pPr>
+      <w:r>
+        <w:rPr>
+          <w:rFonts w:ascii="Lexend" w:cs="Lexend" w:eastAsia="Lexend" w:hAnsi="Lexend"/>
+          <w:rtl w:val="0"/>
+        </w:rPr>
+        <w:t xml:space="preserve">Divertir os jogadores através de um mapa aconchegante e acolhedor e fofo.</w:t>
         <w:tab/>
       </w:r>
     </w:p>
@@ -1781,7 +1824,7 @@
           <w:rFonts w:ascii="Lexend" w:cs="Lexend" w:eastAsia="Lexend" w:hAnsi="Lexend"/>
           <w:rtl w:val="0"/>
         </w:rPr>
-        <w:t xml:space="preserve">Um jogo simples, de poucos minutos de duração, com mecânicas simples, poucos objetos interativos e um baixo nível de aprendizado. Além disso, o jogo deve ser recreativo, do tipo que não exige muita atenção, um jogo leve e que não demande nem física nem mentalmente do jogador. Uma jogatina que traga conhecimentos importantes aos jogadores.</w:t>
+        <w:t xml:space="preserve">Um jogo simples, de poucos minutos de duração, com mecânicas simples, poucos objetos interativos e um baixo nível de aprendizado. Além disso, o jogo deve ser recreativo, do tipo que não exige muita atenção, um jogo leve e que não demande nem física nem mentalmente do jogador. Uma jogatina que traga conhecimentos importantes aos jogadores que auxiliem na sua alimentação ao conscientizá-los sobre os benefícios dos legumes.</w:t>
       </w:r>
     </w:p>
     <w:p>
@@ -1847,7 +1890,7 @@
           <w:rFonts w:ascii="Lexend" w:cs="Lexend" w:eastAsia="Lexend" w:hAnsi="Lexend"/>
           <w:rtl w:val="0"/>
         </w:rPr>
-        <w:t xml:space="preserve">O jogador deve poder se movimentar em quatro direções, cima, baixo, direita e esquerda;</w:t>
+        <w:t xml:space="preserve">O jogador deve poder se movimentar em oito direções, cima, baixo, direita e esquerda e as quatro diagonais;</w:t>
       </w:r>
     </w:p>
     <w:p>
@@ -1867,7 +1910,7 @@
           <w:rFonts w:ascii="Lexend" w:cs="Lexend" w:eastAsia="Lexend" w:hAnsi="Lexend"/>
           <w:rtl w:val="0"/>
         </w:rPr>
-        <w:t xml:space="preserve">O jogador não pode se mover nas diagonais;</w:t>
+        <w:t xml:space="preserve">O jogador deve ser capaz de plantar os frutos; </w:t>
       </w:r>
     </w:p>
     <w:p>
@@ -1887,7 +1930,107 @@
           <w:rFonts w:ascii="Lexend" w:cs="Lexend" w:eastAsia="Lexend" w:hAnsi="Lexend"/>
           <w:rtl w:val="0"/>
         </w:rPr>
-        <w:t xml:space="preserve">O jogador deve ser capaz de plantar e colher os frutos;</w:t>
+        <w:t xml:space="preserve">O jogador deve ser capaz de colher os frutos;</w:t>
+      </w:r>
+    </w:p>
+    <w:p>
+      <w:pPr>
+        <w:numPr>
+          <w:ilvl w:val="0"/>
+          <w:numId w:val="3"/>
+        </w:numPr>
+        <w:ind w:left="720" w:hanging="360"/>
+        <w:rPr>
+          <w:rFonts w:ascii="Lexend" w:cs="Lexend" w:eastAsia="Lexend" w:hAnsi="Lexend"/>
+          <w:u w:val="none"/>
+        </w:rPr>
+      </w:pPr>
+      <w:r>
+        <w:rPr>
+          <w:rFonts w:ascii="Lexend" w:cs="Lexend" w:eastAsia="Lexend" w:hAnsi="Lexend"/>
+          <w:rtl w:val="0"/>
+        </w:rPr>
+        <w:t xml:space="preserve">O jogador deve ser capaz de interagir com o baú;</w:t>
+      </w:r>
+    </w:p>
+    <w:p>
+      <w:pPr>
+        <w:numPr>
+          <w:ilvl w:val="0"/>
+          <w:numId w:val="3"/>
+        </w:numPr>
+        <w:ind w:left="720" w:hanging="360"/>
+        <w:rPr>
+          <w:rFonts w:ascii="Lexend" w:cs="Lexend" w:eastAsia="Lexend" w:hAnsi="Lexend"/>
+          <w:u w:val="none"/>
+        </w:rPr>
+      </w:pPr>
+      <w:r>
+        <w:rPr>
+          <w:rFonts w:ascii="Lexend" w:cs="Lexend" w:eastAsia="Lexend" w:hAnsi="Lexend"/>
+          <w:rtl w:val="0"/>
+        </w:rPr>
+        <w:t xml:space="preserve">O jogo deve se dividir em mini missões;</w:t>
+      </w:r>
+    </w:p>
+    <w:p>
+      <w:pPr>
+        <w:numPr>
+          <w:ilvl w:val="0"/>
+          <w:numId w:val="3"/>
+        </w:numPr>
+        <w:ind w:left="720" w:hanging="360"/>
+        <w:rPr>
+          <w:rFonts w:ascii="Lexend" w:cs="Lexend" w:eastAsia="Lexend" w:hAnsi="Lexend"/>
+          <w:u w:val="none"/>
+        </w:rPr>
+      </w:pPr>
+      <w:r>
+        <w:rPr>
+          <w:rFonts w:ascii="Lexend" w:cs="Lexend" w:eastAsia="Lexend" w:hAnsi="Lexend"/>
+          <w:rtl w:val="0"/>
+        </w:rPr>
+        <w:t xml:space="preserve">O jogador precisa procurar pelo mapa as sementes;</w:t>
+      </w:r>
+    </w:p>
+    <w:p>
+      <w:pPr>
+        <w:numPr>
+          <w:ilvl w:val="0"/>
+          <w:numId w:val="3"/>
+        </w:numPr>
+        <w:ind w:left="720" w:hanging="360"/>
+        <w:rPr>
+          <w:rFonts w:ascii="Lexend" w:cs="Lexend" w:eastAsia="Lexend" w:hAnsi="Lexend"/>
+          <w:u w:val="none"/>
+        </w:rPr>
+      </w:pPr>
+      <w:r>
+        <w:rPr>
+          <w:rFonts w:ascii="Lexend" w:cs="Lexend" w:eastAsia="Lexend" w:hAnsi="Lexend"/>
+          <w:rtl w:val="0"/>
+        </w:rPr>
+        <w:t xml:space="preserve">O jogador não pode acessar a água;</w:t>
+      </w:r>
+    </w:p>
+    <w:p>
+      <w:pPr>
+        <w:numPr>
+          <w:ilvl w:val="0"/>
+          <w:numId w:val="3"/>
+        </w:numPr>
+        <w:ind w:left="720" w:hanging="360"/>
+        <w:rPr>
+          <w:rFonts w:ascii="Lexend" w:cs="Lexend" w:eastAsia="Lexend" w:hAnsi="Lexend"/>
+          <w:u w:val="none"/>
+        </w:rPr>
+      </w:pPr>
+      <w:r>
+        <w:rPr>
+          <w:rFonts w:ascii="Lexend" w:cs="Lexend" w:eastAsia="Lexend" w:hAnsi="Lexend"/>
+          <w:rtl w:val="0"/>
+        </w:rPr>
+        <w:t xml:space="preserve">O jogador não pode acessar a casa menor;</w:t>
       </w:r>
     </w:p>
     <w:p>
@@ -1908,7 +2051,7 @@
           <w:rFonts w:ascii="Lexend" w:cs="Lexend" w:eastAsia="Lexend" w:hAnsi="Lexend"/>
           <w:rtl w:val="0"/>
         </w:rPr>
-        <w:t xml:space="preserve">O jogo deve se dividir em missões, etapas que o jogador precisa seguir para progredir com o jogo e que são lineares;</w:t>
+        <w:t xml:space="preserve">O jogador deve ser capaz de visualizar seu inventário ao pressionar uma tecla;</w:t>
       </w:r>
     </w:p>
     <w:p>
@@ -2010,7 +2153,7 @@
           <w:rFonts w:ascii="Lexend" w:cs="Lexend" w:eastAsia="Lexend" w:hAnsi="Lexend"/>
           <w:rtl w:val="0"/>
         </w:rPr>
-        <w:t xml:space="preserve">A música de fundo deve ter um volume médio para baixo;</w:t>
+        <w:t xml:space="preserve">Deve haver música de fundo;</w:t>
       </w:r>
     </w:p>
     <w:p>
@@ -2030,7 +2173,67 @@
           <w:rFonts w:ascii="Lexend" w:cs="Lexend" w:eastAsia="Lexend" w:hAnsi="Lexend"/>
           <w:rtl w:val="0"/>
         </w:rPr>
+        <w:t xml:space="preserve">A música de fundo deve ter um volume médio para baixo;</w:t>
+      </w:r>
+    </w:p>
+    <w:p>
+      <w:pPr>
+        <w:numPr>
+          <w:ilvl w:val="0"/>
+          <w:numId w:val="2"/>
+        </w:numPr>
+        <w:ind w:left="720" w:hanging="360"/>
+        <w:rPr>
+          <w:rFonts w:ascii="Lexend" w:cs="Lexend" w:eastAsia="Lexend" w:hAnsi="Lexend"/>
+          <w:u w:val="none"/>
+        </w:rPr>
+      </w:pPr>
+      <w:r>
+        <w:rPr>
+          <w:rFonts w:ascii="Lexend" w:cs="Lexend" w:eastAsia="Lexend" w:hAnsi="Lexend"/>
+          <w:rtl w:val="0"/>
+        </w:rPr>
         <w:t xml:space="preserve">É necessário que tenham efeitos sonoros no jogo (no andar do personagem, no utilizar de itens, no colher de frutas…);</w:t>
+      </w:r>
+    </w:p>
+    <w:p>
+      <w:pPr>
+        <w:numPr>
+          <w:ilvl w:val="0"/>
+          <w:numId w:val="2"/>
+        </w:numPr>
+        <w:ind w:left="720" w:hanging="360"/>
+        <w:rPr>
+          <w:rFonts w:ascii="Lexend" w:cs="Lexend" w:eastAsia="Lexend" w:hAnsi="Lexend"/>
+          <w:u w:val="none"/>
+        </w:rPr>
+      </w:pPr>
+      <w:r>
+        <w:rPr>
+          <w:rFonts w:ascii="Lexend" w:cs="Lexend" w:eastAsia="Lexend" w:hAnsi="Lexend"/>
+          <w:rtl w:val="0"/>
+        </w:rPr>
+        <w:t xml:space="preserve">Um som deve ser produzido quando a planta terminar de crescer;</w:t>
+      </w:r>
+    </w:p>
+    <w:p>
+      <w:pPr>
+        <w:numPr>
+          <w:ilvl w:val="0"/>
+          <w:numId w:val="2"/>
+        </w:numPr>
+        <w:ind w:left="720" w:hanging="360"/>
+        <w:rPr>
+          <w:rFonts w:ascii="Lexend" w:cs="Lexend" w:eastAsia="Lexend" w:hAnsi="Lexend"/>
+          <w:u w:val="none"/>
+        </w:rPr>
+      </w:pPr>
+      <w:r>
+        <w:rPr>
+          <w:rFonts w:ascii="Lexend" w:cs="Lexend" w:eastAsia="Lexend" w:hAnsi="Lexend"/>
+          <w:rtl w:val="0"/>
+        </w:rPr>
+        <w:t xml:space="preserve">Uma indicação visual deve aparecer quando a planta terminar de crescer;</w:t>
       </w:r>
     </w:p>
     <w:p>
@@ -2051,7 +2254,7 @@
           <w:rFonts w:ascii="Lexend" w:cs="Lexend" w:eastAsia="Lexend" w:hAnsi="Lexend"/>
           <w:rtl w:val="0"/>
         </w:rPr>
-        <w:t xml:space="preserve">Um som deve ser produzido quando a planta terminar de crescer;</w:t>
+        <w:t xml:space="preserve">Ao finalizar plantar ao menos uma vez todas as plantas, o jogo deve exibir uma tela de parabenização dizendo que o jogador finalizou o jogo;</w:t>
       </w:r>
       <w:r>
         <w:rPr>
@@ -2175,7 +2378,7 @@
           <w:b w:val="1"/>
           <w:rtl w:val="0"/>
         </w:rPr>
-        <w:t xml:space="preserve">Era Medieval</w:t>
+        <w:t xml:space="preserve">Idade Contemporânea.</w:t>
       </w:r>
       <w:r>
         <w:rPr>
@@ -2216,7 +2419,7 @@
           <w:rFonts w:ascii="Lexend" w:cs="Lexend" w:eastAsia="Lexend" w:hAnsi="Lexend"/>
           <w:rtl w:val="0"/>
         </w:rPr>
-        <w:t xml:space="preserve">A narrativa se dá num pequeno vilarejo fictício, local de nascimento da personagem principal. Um vilarejo majoritariamente </w:t>
+        <w:t xml:space="preserve">A narrativa se dá num pequeno vilarejo fictício, local de nascimento da personagem principal.</w:t>
       </w:r>
     </w:p>
     <w:p>
@@ -2311,7 +2514,7 @@
           <w:szCs w:val="24"/>
           <w:rtl w:val="0"/>
         </w:rPr>
-        <w:t xml:space="preserve">Linear, tanto em tempo quanto em temática de jogo, a personagem começa tendo de procurar itens espalhados pelo mapa, um regador, uma enxada, e adubo. Após achar os itens, a personagem precisa escolher uma entre as possíveis sementes para plantá-la. Após colher a fruta, uma tela aparecerá com explicações sobre a fruta, como nome científico e nutrientes;</w:t>
+        <w:t xml:space="preserve">Linear, tanto em tempo quanto em temática de jogo, a personagem começa tendo de procurar itens espalhados pelo mapa, um regador, uma enxada, e adubo. Após achar os itens, a personagem precisa escolher uma entre as possíveis sementes para plantá-la. Após colher a fruta, os benefícios de seu consumo aparecerão no inventário.</w:t>
       </w:r>
       <w:r>
         <w:rPr>
@@ -2427,7 +2630,7 @@
           <w:rFonts w:ascii="Lexend" w:cs="Lexend" w:eastAsia="Lexend" w:hAnsi="Lexend"/>
           <w:rtl w:val="0"/>
         </w:rPr>
-        <w:t xml:space="preserve">, ou seja, será jogado utilizando apenas o teclado, sem a necessidade de utilizar o </w:t>
+        <w:t xml:space="preserve">, ou seja, será jogado na maior parte do tempo usando teclado, utilizando o </w:t>
       </w:r>
       <w:r>
         <w:rPr>
@@ -2442,7 +2645,7 @@
           <w:rFonts w:ascii="Lexend" w:cs="Lexend" w:eastAsia="Lexend" w:hAnsi="Lexend"/>
           <w:rtl w:val="0"/>
         </w:rPr>
-        <w:t xml:space="preserve">.</w:t>
+        <w:t xml:space="preserve"> em casos muito específicos.</w:t>
       </w:r>
     </w:p>
     <w:p>
@@ -2478,7 +2681,7 @@
           <w:rFonts w:ascii="Lexend" w:cs="Lexend" w:eastAsia="Lexend" w:hAnsi="Lexend"/>
           <w:rtl w:val="0"/>
         </w:rPr>
-        <w:t xml:space="preserve">Setas para movimentação tanto do personagem quanto dos menus;</w:t>
+        <w:t xml:space="preserve">Setas para movimentação do personagem;</w:t>
       </w:r>
     </w:p>
     <w:p>
@@ -2542,7 +2745,51 @@
           <w:rFonts w:ascii="Lexend" w:cs="Lexend" w:eastAsia="Lexend" w:hAnsi="Lexend"/>
           <w:rtl w:val="0"/>
         </w:rPr>
-        <w:t xml:space="preserve">A tecla esc para abrir o menu, que irá pausar o jogo e abrir as opções de encerrar o jogo, ver as teclas utilizadas no jogo e suas funções.</w:t>
+        <w:t xml:space="preserve">A tecla esc para abrir o menu, que irá pausar o jogo e abrir as opções de encerrar o jogo, ver as teclas utilizadas no jogo e suas funções;</w:t>
+      </w:r>
+    </w:p>
+    <w:p>
+      <w:pPr>
+        <w:rPr>
+          <w:rFonts w:ascii="Lexend" w:cs="Lexend" w:eastAsia="Lexend" w:hAnsi="Lexend"/>
+        </w:rPr>
+      </w:pPr>
+      <w:r>
+        <w:rPr>
+          <w:rFonts w:ascii="Lexend" w:cs="Lexend" w:eastAsia="Lexend" w:hAnsi="Lexend"/>
+          <w:rtl w:val="0"/>
+        </w:rPr>
+        <w:t xml:space="preserve">Tab para acessar o inventário da personagem;</w:t>
+      </w:r>
+    </w:p>
+    <w:p>
+      <w:pPr>
+        <w:rPr>
+          <w:rFonts w:ascii="Lexend" w:cs="Lexend" w:eastAsia="Lexend" w:hAnsi="Lexend"/>
+          <w:b w:val="1"/>
+        </w:rPr>
+      </w:pPr>
+      <w:r>
+        <w:rPr>
+          <w:rFonts w:ascii="Lexend" w:cs="Lexend" w:eastAsia="Lexend" w:hAnsi="Lexend"/>
+          <w:b w:val="1"/>
+          <w:rtl w:val="0"/>
+        </w:rPr>
+        <w:t xml:space="preserve">Mouse:</w:t>
+      </w:r>
+    </w:p>
+    <w:p>
+      <w:pPr>
+        <w:rPr>
+          <w:rFonts w:ascii="Lexend" w:cs="Lexend" w:eastAsia="Lexend" w:hAnsi="Lexend"/>
+        </w:rPr>
+      </w:pPr>
+      <w:r>
+        <w:rPr>
+          <w:rFonts w:ascii="Lexend" w:cs="Lexend" w:eastAsia="Lexend" w:hAnsi="Lexend"/>
+          <w:rtl w:val="0"/>
+        </w:rPr>
+        <w:t xml:space="preserve">Será utilizado para selecionar e mover os itens no inventário e no menu.</w:t>
       </w:r>
     </w:p>
     <w:p>
@@ -2578,7 +2825,7 @@
           <w:rFonts w:ascii="Lexend" w:cs="Lexend" w:eastAsia="Lexend" w:hAnsi="Lexend"/>
           <w:rtl w:val="0"/>
         </w:rPr>
-        <w:t xml:space="preserve">Estilo visão top-down. A câmera irá seguir o jogador conforme ele anda pelo mapa, tende ele centralizado em tela a não ser que atinja uma das bordas do mapa. Andar na direção da borda com a câmera já em contato com a mesma faz com que o personagem se descentralize da tela.</w:t>
+        <w:t xml:space="preserve">Estilo visão top-down. A câmera irá seguir o jogador conforme ele anda pelo mapa, tende ele centralizado em tela a não ser que atinja uma das bordas do mapa. Andar na direção da borda com a câmera já em contato com a mesma faz com que o personagem se descentralize da tela na direção da barreira.</w:t>
       </w:r>
     </w:p>
     <w:p>
@@ -2593,8 +2840,720 @@
           <w:rFonts w:ascii="Lexend" w:cs="Lexend" w:eastAsia="Lexend" w:hAnsi="Lexend"/>
         </w:rPr>
       </w:pPr>
-      <w:bookmarkStart w:colFirst="0" w:colLast="0" w:name="_hcf2e9wtb3t9" w:id="17"/>
+      <w:bookmarkStart w:colFirst="0" w:colLast="0" w:name="_y94mle6a7s9m" w:id="17"/>
       <w:bookmarkEnd w:id="17"/>
+      <w:r>
+        <w:rPr>
+          <w:rFonts w:ascii="Lexend" w:cs="Lexend" w:eastAsia="Lexend" w:hAnsi="Lexend"/>
+          <w:rtl w:val="0"/>
+        </w:rPr>
+        <w:t xml:space="preserve">Galeria</w:t>
+      </w:r>
+    </w:p>
+    <w:p>
+      <w:pPr>
+        <w:ind w:left="720" w:firstLine="0"/>
+        <w:rPr>
+          <w:rFonts w:ascii="Lexend" w:cs="Lexend" w:eastAsia="Lexend" w:hAnsi="Lexend"/>
+        </w:rPr>
+      </w:pPr>
+      <w:r>
+        <w:rPr>
+          <w:rFonts w:ascii="Lexend" w:cs="Lexend" w:eastAsia="Lexend" w:hAnsi="Lexend"/>
+        </w:rPr>
+        <w:drawing>
+          <wp:inline distB="114300" distT="114300" distL="114300" distR="114300">
+            <wp:extent cx="5638800" cy="2828925"/>
+            <wp:effectExtent b="0" l="0" r="0" t="0"/>
+            <wp:docPr id="1" name="image4.png"/>
+            <a:graphic>
+              <a:graphicData uri="http://schemas.openxmlformats.org/drawingml/2006/picture">
+                <pic:pic>
+                  <pic:nvPicPr>
+                    <pic:cNvPr id="0" name="image4.png"/>
+                    <pic:cNvPicPr preferRelativeResize="0"/>
+                  </pic:nvPicPr>
+                  <pic:blipFill>
+                    <a:blip r:embed="rId6"/>
+                    <a:srcRect b="0" l="0" r="0" t="0"/>
+                    <a:stretch>
+                      <a:fillRect/>
+                    </a:stretch>
+                  </pic:blipFill>
+                  <pic:spPr>
+                    <a:xfrm>
+                      <a:off x="0" y="0"/>
+                      <a:ext cx="5638800" cy="2828925"/>
+                    </a:xfrm>
+                    <a:prstGeom prst="rect"/>
+                    <a:ln/>
+                  </pic:spPr>
+                </pic:pic>
+              </a:graphicData>
+            </a:graphic>
+          </wp:inline>
+        </w:drawing>
+      </w:r>
+      <w:r>
+        <w:rPr>
+          <w:rtl w:val="0"/>
+        </w:rPr>
+      </w:r>
+    </w:p>
+    <w:p>
+      <w:pPr>
+        <w:ind w:left="720" w:firstLine="0"/>
+        <w:rPr>
+          <w:rFonts w:ascii="Lexend" w:cs="Lexend" w:eastAsia="Lexend" w:hAnsi="Lexend"/>
+        </w:rPr>
+      </w:pPr>
+      <w:r>
+        <w:rPr>
+          <w:rFonts w:ascii="Lexend" w:cs="Lexend" w:eastAsia="Lexend" w:hAnsi="Lexend"/>
+          <w:rtl w:val="0"/>
+        </w:rPr>
+        <w:t xml:space="preserve">Casa de Lizzie e Armazém, respectivamente</w:t>
+      </w:r>
+    </w:p>
+    <w:p>
+      <w:pPr>
+        <w:ind w:left="720" w:firstLine="0"/>
+        <w:rPr>
+          <w:rFonts w:ascii="Lexend" w:cs="Lexend" w:eastAsia="Lexend" w:hAnsi="Lexend"/>
+        </w:rPr>
+      </w:pPr>
+      <w:r>
+        <w:rPr>
+          <w:rFonts w:ascii="Lexend" w:cs="Lexend" w:eastAsia="Lexend" w:hAnsi="Lexend"/>
+        </w:rPr>
+        <w:drawing>
+          <wp:inline distB="114300" distT="114300" distL="114300" distR="114300">
+            <wp:extent cx="4695825" cy="3048000"/>
+            <wp:effectExtent b="0" l="0" r="0" t="0"/>
+            <wp:docPr id="6" name="image5.png"/>
+            <a:graphic>
+              <a:graphicData uri="http://schemas.openxmlformats.org/drawingml/2006/picture">
+                <pic:pic>
+                  <pic:nvPicPr>
+                    <pic:cNvPr id="0" name="image5.png"/>
+                    <pic:cNvPicPr preferRelativeResize="0"/>
+                  </pic:nvPicPr>
+                  <pic:blipFill>
+                    <a:blip r:embed="rId7"/>
+                    <a:srcRect b="0" l="0" r="0" t="0"/>
+                    <a:stretch>
+                      <a:fillRect/>
+                    </a:stretch>
+                  </pic:blipFill>
+                  <pic:spPr>
+                    <a:xfrm>
+                      <a:off x="0" y="0"/>
+                      <a:ext cx="4695825" cy="3048000"/>
+                    </a:xfrm>
+                    <a:prstGeom prst="rect"/>
+                    <a:ln/>
+                  </pic:spPr>
+                </pic:pic>
+              </a:graphicData>
+            </a:graphic>
+          </wp:inline>
+        </w:drawing>
+      </w:r>
+      <w:r>
+        <w:rPr>
+          <w:rtl w:val="0"/>
+        </w:rPr>
+      </w:r>
+    </w:p>
+    <w:p>
+      <w:pPr>
+        <w:ind w:left="0" w:firstLine="0"/>
+        <w:rPr>
+          <w:rFonts w:ascii="Lexend" w:cs="Lexend" w:eastAsia="Lexend" w:hAnsi="Lexend"/>
+        </w:rPr>
+      </w:pPr>
+      <w:r>
+        <w:rPr>
+          <w:rFonts w:ascii="Lexend" w:cs="Lexend" w:eastAsia="Lexend" w:hAnsi="Lexend"/>
+          <w:rtl w:val="0"/>
+        </w:rPr>
+        <w:tab/>
+        <w:t xml:space="preserve">Área de plantio 1 (não interativo)</w:t>
+      </w:r>
+    </w:p>
+    <w:p>
+      <w:pPr>
+        <w:ind w:left="0" w:firstLine="0"/>
+        <w:rPr>
+          <w:rFonts w:ascii="Lexend" w:cs="Lexend" w:eastAsia="Lexend" w:hAnsi="Lexend"/>
+        </w:rPr>
+      </w:pPr>
+      <w:r>
+        <w:rPr>
+          <w:rFonts w:ascii="Lexend" w:cs="Lexend" w:eastAsia="Lexend" w:hAnsi="Lexend"/>
+          <w:rtl w:val="0"/>
+        </w:rPr>
+        <w:tab/>
+      </w:r>
+      <w:r>
+        <w:rPr>
+          <w:rFonts w:ascii="Lexend" w:cs="Lexend" w:eastAsia="Lexend" w:hAnsi="Lexend"/>
+        </w:rPr>
+        <w:drawing>
+          <wp:inline distB="114300" distT="114300" distL="114300" distR="114300">
+            <wp:extent cx="5048250" cy="3267075"/>
+            <wp:effectExtent b="0" l="0" r="0" t="0"/>
+            <wp:docPr id="9" name="image3.png"/>
+            <a:graphic>
+              <a:graphicData uri="http://schemas.openxmlformats.org/drawingml/2006/picture">
+                <pic:pic>
+                  <pic:nvPicPr>
+                    <pic:cNvPr id="0" name="image3.png"/>
+                    <pic:cNvPicPr preferRelativeResize="0"/>
+                  </pic:nvPicPr>
+                  <pic:blipFill>
+                    <a:blip r:embed="rId8"/>
+                    <a:srcRect b="0" l="0" r="0" t="0"/>
+                    <a:stretch>
+                      <a:fillRect/>
+                    </a:stretch>
+                  </pic:blipFill>
+                  <pic:spPr>
+                    <a:xfrm>
+                      <a:off x="0" y="0"/>
+                      <a:ext cx="5048250" cy="3267075"/>
+                    </a:xfrm>
+                    <a:prstGeom prst="rect"/>
+                    <a:ln/>
+                  </pic:spPr>
+                </pic:pic>
+              </a:graphicData>
+            </a:graphic>
+          </wp:inline>
+        </w:drawing>
+      </w:r>
+      <w:r>
+        <w:rPr>
+          <w:rtl w:val="0"/>
+        </w:rPr>
+      </w:r>
+    </w:p>
+    <w:p>
+      <w:pPr>
+        <w:ind w:left="0" w:firstLine="0"/>
+        <w:rPr>
+          <w:rFonts w:ascii="Lexend" w:cs="Lexend" w:eastAsia="Lexend" w:hAnsi="Lexend"/>
+        </w:rPr>
+      </w:pPr>
+      <w:r>
+        <w:rPr>
+          <w:rFonts w:ascii="Lexend" w:cs="Lexend" w:eastAsia="Lexend" w:hAnsi="Lexend"/>
+          <w:rtl w:val="0"/>
+        </w:rPr>
+        <w:tab/>
+        <w:t xml:space="preserve">Área de plantio 2 (interativo)</w:t>
+      </w:r>
+    </w:p>
+    <w:p>
+      <w:pPr>
+        <w:ind w:left="0" w:firstLine="0"/>
+        <w:rPr>
+          <w:rFonts w:ascii="Lexend" w:cs="Lexend" w:eastAsia="Lexend" w:hAnsi="Lexend"/>
+        </w:rPr>
+      </w:pPr>
+      <w:r>
+        <w:rPr>
+          <w:rFonts w:ascii="Lexend" w:cs="Lexend" w:eastAsia="Lexend" w:hAnsi="Lexend"/>
+          <w:rtl w:val="0"/>
+        </w:rPr>
+        <w:tab/>
+      </w:r>
+      <w:r>
+        <w:rPr>
+          <w:rFonts w:ascii="Lexend" w:cs="Lexend" w:eastAsia="Lexend" w:hAnsi="Lexend"/>
+        </w:rPr>
+        <w:drawing>
+          <wp:inline distB="114300" distT="114300" distL="114300" distR="114300">
+            <wp:extent cx="2476500" cy="3276600"/>
+            <wp:effectExtent b="0" l="0" r="0" t="0"/>
+            <wp:docPr id="3" name="image7.png"/>
+            <a:graphic>
+              <a:graphicData uri="http://schemas.openxmlformats.org/drawingml/2006/picture">
+                <pic:pic>
+                  <pic:nvPicPr>
+                    <pic:cNvPr id="0" name="image7.png"/>
+                    <pic:cNvPicPr preferRelativeResize="0"/>
+                  </pic:nvPicPr>
+                  <pic:blipFill>
+                    <a:blip r:embed="rId9"/>
+                    <a:srcRect b="0" l="0" r="0" t="0"/>
+                    <a:stretch>
+                      <a:fillRect/>
+                    </a:stretch>
+                  </pic:blipFill>
+                  <pic:spPr>
+                    <a:xfrm>
+                      <a:off x="0" y="0"/>
+                      <a:ext cx="2476500" cy="3276600"/>
+                    </a:xfrm>
+                    <a:prstGeom prst="rect"/>
+                    <a:ln/>
+                  </pic:spPr>
+                </pic:pic>
+              </a:graphicData>
+            </a:graphic>
+          </wp:inline>
+        </w:drawing>
+      </w:r>
+      <w:r>
+        <w:rPr>
+          <w:rtl w:val="0"/>
+        </w:rPr>
+      </w:r>
+    </w:p>
+    <w:p>
+      <w:pPr>
+        <w:ind w:left="0" w:firstLine="0"/>
+        <w:rPr>
+          <w:rFonts w:ascii="Lexend" w:cs="Lexend" w:eastAsia="Lexend" w:hAnsi="Lexend"/>
+        </w:rPr>
+      </w:pPr>
+      <w:r>
+        <w:rPr>
+          <w:rFonts w:ascii="Lexend" w:cs="Lexend" w:eastAsia="Lexend" w:hAnsi="Lexend"/>
+          <w:rtl w:val="0"/>
+        </w:rPr>
+        <w:tab/>
+        <w:t xml:space="preserve">Arboreto (não interativo)</w:t>
+      </w:r>
+    </w:p>
+    <w:p>
+      <w:pPr>
+        <w:ind w:left="0" w:firstLine="0"/>
+        <w:rPr>
+          <w:rFonts w:ascii="Lexend" w:cs="Lexend" w:eastAsia="Lexend" w:hAnsi="Lexend"/>
+        </w:rPr>
+      </w:pPr>
+      <w:r>
+        <w:rPr>
+          <w:rFonts w:ascii="Lexend" w:cs="Lexend" w:eastAsia="Lexend" w:hAnsi="Lexend"/>
+          <w:rtl w:val="0"/>
+        </w:rPr>
+        <w:tab/>
+      </w:r>
+      <w:r>
+        <w:rPr>
+          <w:rFonts w:ascii="Lexend" w:cs="Lexend" w:eastAsia="Lexend" w:hAnsi="Lexend"/>
+        </w:rPr>
+        <w:drawing>
+          <wp:inline distB="114300" distT="114300" distL="114300" distR="114300">
+            <wp:extent cx="2438400" cy="3257550"/>
+            <wp:effectExtent b="0" l="0" r="0" t="0"/>
+            <wp:docPr id="4" name="image10.png"/>
+            <a:graphic>
+              <a:graphicData uri="http://schemas.openxmlformats.org/drawingml/2006/picture">
+                <pic:pic>
+                  <pic:nvPicPr>
+                    <pic:cNvPr id="0" name="image10.png"/>
+                    <pic:cNvPicPr preferRelativeResize="0"/>
+                  </pic:nvPicPr>
+                  <pic:blipFill>
+                    <a:blip r:embed="rId10"/>
+                    <a:srcRect b="0" l="0" r="0" t="0"/>
+                    <a:stretch>
+                      <a:fillRect/>
+                    </a:stretch>
+                  </pic:blipFill>
+                  <pic:spPr>
+                    <a:xfrm>
+                      <a:off x="0" y="0"/>
+                      <a:ext cx="2438400" cy="3257550"/>
+                    </a:xfrm>
+                    <a:prstGeom prst="rect"/>
+                    <a:ln/>
+                  </pic:spPr>
+                </pic:pic>
+              </a:graphicData>
+            </a:graphic>
+          </wp:inline>
+        </w:drawing>
+      </w:r>
+      <w:r>
+        <w:rPr>
+          <w:rtl w:val="0"/>
+        </w:rPr>
+      </w:r>
+    </w:p>
+    <w:p>
+      <w:pPr>
+        <w:ind w:left="0" w:firstLine="0"/>
+        <w:rPr>
+          <w:rFonts w:ascii="Lexend" w:cs="Lexend" w:eastAsia="Lexend" w:hAnsi="Lexend"/>
+        </w:rPr>
+      </w:pPr>
+      <w:r>
+        <w:rPr>
+          <w:rFonts w:ascii="Lexend" w:cs="Lexend" w:eastAsia="Lexend" w:hAnsi="Lexend"/>
+          <w:rtl w:val="0"/>
+        </w:rPr>
+        <w:tab/>
+        <w:t xml:space="preserve">Arbustos (não interativo)</w:t>
+      </w:r>
+    </w:p>
+    <w:p>
+      <w:pPr>
+        <w:ind w:left="0" w:firstLine="0"/>
+        <w:rPr>
+          <w:rFonts w:ascii="Lexend" w:cs="Lexend" w:eastAsia="Lexend" w:hAnsi="Lexend"/>
+        </w:rPr>
+      </w:pPr>
+      <w:r>
+        <w:rPr>
+          <w:rFonts w:ascii="Lexend" w:cs="Lexend" w:eastAsia="Lexend" w:hAnsi="Lexend"/>
+          <w:rtl w:val="0"/>
+        </w:rPr>
+        <w:tab/>
+      </w:r>
+      <w:r>
+        <w:rPr>
+          <w:rFonts w:ascii="Lexend" w:cs="Lexend" w:eastAsia="Lexend" w:hAnsi="Lexend"/>
+        </w:rPr>
+        <w:drawing>
+          <wp:inline distB="114300" distT="114300" distL="114300" distR="114300">
+            <wp:extent cx="4162425" cy="2533650"/>
+            <wp:effectExtent b="0" l="0" r="0" t="0"/>
+            <wp:docPr id="7" name="image6.png"/>
+            <a:graphic>
+              <a:graphicData uri="http://schemas.openxmlformats.org/drawingml/2006/picture">
+                <pic:pic>
+                  <pic:nvPicPr>
+                    <pic:cNvPr id="0" name="image6.png"/>
+                    <pic:cNvPicPr preferRelativeResize="0"/>
+                  </pic:nvPicPr>
+                  <pic:blipFill>
+                    <a:blip r:embed="rId11"/>
+                    <a:srcRect b="0" l="0" r="0" t="0"/>
+                    <a:stretch>
+                      <a:fillRect/>
+                    </a:stretch>
+                  </pic:blipFill>
+                  <pic:spPr>
+                    <a:xfrm>
+                      <a:off x="0" y="0"/>
+                      <a:ext cx="4162425" cy="2533650"/>
+                    </a:xfrm>
+                    <a:prstGeom prst="rect"/>
+                    <a:ln/>
+                  </pic:spPr>
+                </pic:pic>
+              </a:graphicData>
+            </a:graphic>
+          </wp:inline>
+        </w:drawing>
+      </w:r>
+      <w:r>
+        <w:rPr>
+          <w:rtl w:val="0"/>
+        </w:rPr>
+      </w:r>
+    </w:p>
+    <w:p>
+      <w:pPr>
+        <w:ind w:left="0" w:firstLine="0"/>
+        <w:rPr>
+          <w:rFonts w:ascii="Lexend" w:cs="Lexend" w:eastAsia="Lexend" w:hAnsi="Lexend"/>
+        </w:rPr>
+      </w:pPr>
+      <w:r>
+        <w:rPr>
+          <w:rFonts w:ascii="Lexend" w:cs="Lexend" w:eastAsia="Lexend" w:hAnsi="Lexend"/>
+          <w:rtl w:val="0"/>
+        </w:rPr>
+        <w:tab/>
+        <w:t xml:space="preserve">Pasto e chiqueiro, para vacas e galinhas, respectivamente</w:t>
+      </w:r>
+    </w:p>
+    <w:p>
+      <w:pPr>
+        <w:ind w:left="0" w:firstLine="0"/>
+        <w:rPr>
+          <w:rFonts w:ascii="Lexend" w:cs="Lexend" w:eastAsia="Lexend" w:hAnsi="Lexend"/>
+        </w:rPr>
+      </w:pPr>
+      <w:r>
+        <w:rPr>
+          <w:rFonts w:ascii="Lexend" w:cs="Lexend" w:eastAsia="Lexend" w:hAnsi="Lexend"/>
+          <w:rtl w:val="0"/>
+        </w:rPr>
+        <w:tab/>
+      </w:r>
+      <w:r>
+        <w:rPr>
+          <w:rFonts w:ascii="Lexend" w:cs="Lexend" w:eastAsia="Lexend" w:hAnsi="Lexend"/>
+        </w:rPr>
+        <w:drawing>
+          <wp:inline distB="114300" distT="114300" distL="114300" distR="114300">
+            <wp:extent cx="5943600" cy="2146300"/>
+            <wp:effectExtent b="0" l="0" r="0" t="0"/>
+            <wp:docPr id="8" name="image9.png"/>
+            <a:graphic>
+              <a:graphicData uri="http://schemas.openxmlformats.org/drawingml/2006/picture">
+                <pic:pic>
+                  <pic:nvPicPr>
+                    <pic:cNvPr id="0" name="image9.png"/>
+                    <pic:cNvPicPr preferRelativeResize="0"/>
+                  </pic:nvPicPr>
+                  <pic:blipFill>
+                    <a:blip r:embed="rId12"/>
+                    <a:srcRect b="0" l="0" r="0" t="0"/>
+                    <a:stretch>
+                      <a:fillRect/>
+                    </a:stretch>
+                  </pic:blipFill>
+                  <pic:spPr>
+                    <a:xfrm>
+                      <a:off x="0" y="0"/>
+                      <a:ext cx="5943600" cy="2146300"/>
+                    </a:xfrm>
+                    <a:prstGeom prst="rect"/>
+                    <a:ln/>
+                  </pic:spPr>
+                </pic:pic>
+              </a:graphicData>
+            </a:graphic>
+          </wp:inline>
+        </w:drawing>
+      </w:r>
+      <w:r>
+        <w:rPr>
+          <w:rtl w:val="0"/>
+        </w:rPr>
+      </w:r>
+    </w:p>
+    <w:p>
+      <w:pPr>
+        <w:ind w:left="0" w:firstLine="0"/>
+        <w:rPr>
+          <w:rFonts w:ascii="Lexend" w:cs="Lexend" w:eastAsia="Lexend" w:hAnsi="Lexend"/>
+        </w:rPr>
+      </w:pPr>
+      <w:r>
+        <w:rPr>
+          <w:rFonts w:ascii="Lexend" w:cs="Lexend" w:eastAsia="Lexend" w:hAnsi="Lexend"/>
+          <w:rtl w:val="0"/>
+        </w:rPr>
+        <w:t xml:space="preserve">Parte inferior do mapa, floresta em desmatamento, rio, colina e colina sobre a colina (áreas de exploração)</w:t>
+      </w:r>
+    </w:p>
+    <w:p>
+      <w:pPr>
+        <w:ind w:left="0" w:firstLine="0"/>
+        <w:rPr>
+          <w:rFonts w:ascii="Lexend" w:cs="Lexend" w:eastAsia="Lexend" w:hAnsi="Lexend"/>
+        </w:rPr>
+      </w:pPr>
+      <w:r>
+        <w:rPr>
+          <w:rFonts w:ascii="Lexend" w:cs="Lexend" w:eastAsia="Lexend" w:hAnsi="Lexend"/>
+        </w:rPr>
+        <w:drawing>
+          <wp:inline distB="114300" distT="114300" distL="114300" distR="114300">
+            <wp:extent cx="2400300" cy="2724150"/>
+            <wp:effectExtent b="0" l="0" r="0" t="0"/>
+            <wp:docPr id="2" name="image1.png"/>
+            <a:graphic>
+              <a:graphicData uri="http://schemas.openxmlformats.org/drawingml/2006/picture">
+                <pic:pic>
+                  <pic:nvPicPr>
+                    <pic:cNvPr id="0" name="image1.png"/>
+                    <pic:cNvPicPr preferRelativeResize="0"/>
+                  </pic:nvPicPr>
+                  <pic:blipFill>
+                    <a:blip r:embed="rId13"/>
+                    <a:srcRect b="0" l="0" r="0" t="0"/>
+                    <a:stretch>
+                      <a:fillRect/>
+                    </a:stretch>
+                  </pic:blipFill>
+                  <pic:spPr>
+                    <a:xfrm>
+                      <a:off x="0" y="0"/>
+                      <a:ext cx="2400300" cy="2724150"/>
+                    </a:xfrm>
+                    <a:prstGeom prst="rect"/>
+                    <a:ln/>
+                  </pic:spPr>
+                </pic:pic>
+              </a:graphicData>
+            </a:graphic>
+          </wp:inline>
+        </w:drawing>
+      </w:r>
+      <w:r>
+        <w:rPr>
+          <w:rtl w:val="0"/>
+        </w:rPr>
+      </w:r>
+    </w:p>
+    <w:p>
+      <w:pPr>
+        <w:ind w:left="0" w:firstLine="0"/>
+        <w:rPr>
+          <w:rFonts w:ascii="Lexend" w:cs="Lexend" w:eastAsia="Lexend" w:hAnsi="Lexend"/>
+        </w:rPr>
+      </w:pPr>
+      <w:r>
+        <w:rPr>
+          <w:rFonts w:ascii="Lexend" w:cs="Lexend" w:eastAsia="Lexend" w:hAnsi="Lexend"/>
+          <w:rtl w:val="0"/>
+        </w:rPr>
+        <w:t xml:space="preserve">Personagem principal</w:t>
+      </w:r>
+    </w:p>
+    <w:p>
+      <w:pPr>
+        <w:ind w:left="0" w:firstLine="0"/>
+        <w:rPr>
+          <w:rFonts w:ascii="Lexend" w:cs="Lexend" w:eastAsia="Lexend" w:hAnsi="Lexend"/>
+        </w:rPr>
+      </w:pPr>
+      <w:r>
+        <w:rPr>
+          <w:rFonts w:ascii="Lexend" w:cs="Lexend" w:eastAsia="Lexend" w:hAnsi="Lexend"/>
+        </w:rPr>
+        <w:drawing>
+          <wp:inline distB="114300" distT="114300" distL="114300" distR="114300">
+            <wp:extent cx="5076825" cy="3238500"/>
+            <wp:effectExtent b="0" l="0" r="0" t="0"/>
+            <wp:docPr id="10" name="image2.png"/>
+            <a:graphic>
+              <a:graphicData uri="http://schemas.openxmlformats.org/drawingml/2006/picture">
+                <pic:pic>
+                  <pic:nvPicPr>
+                    <pic:cNvPr id="0" name="image2.png"/>
+                    <pic:cNvPicPr preferRelativeResize="0"/>
+                  </pic:nvPicPr>
+                  <pic:blipFill>
+                    <a:blip r:embed="rId14"/>
+                    <a:srcRect b="0" l="0" r="0" t="0"/>
+                    <a:stretch>
+                      <a:fillRect/>
+                    </a:stretch>
+                  </pic:blipFill>
+                  <pic:spPr>
+                    <a:xfrm>
+                      <a:off x="0" y="0"/>
+                      <a:ext cx="5076825" cy="3238500"/>
+                    </a:xfrm>
+                    <a:prstGeom prst="rect"/>
+                    <a:ln/>
+                  </pic:spPr>
+                </pic:pic>
+              </a:graphicData>
+            </a:graphic>
+          </wp:inline>
+        </w:drawing>
+      </w:r>
+      <w:r>
+        <w:rPr>
+          <w:rtl w:val="0"/>
+        </w:rPr>
+      </w:r>
+    </w:p>
+    <w:p>
+      <w:pPr>
+        <w:ind w:left="0" w:firstLine="0"/>
+        <w:rPr>
+          <w:rFonts w:ascii="Lexend" w:cs="Lexend" w:eastAsia="Lexend" w:hAnsi="Lexend"/>
+        </w:rPr>
+      </w:pPr>
+      <w:r>
+        <w:rPr>
+          <w:rFonts w:ascii="Lexend" w:cs="Lexend" w:eastAsia="Lexend" w:hAnsi="Lexend"/>
+          <w:rtl w:val="0"/>
+        </w:rPr>
+        <w:t xml:space="preserve">Inventário e toolbar</w:t>
+      </w:r>
+    </w:p>
+    <w:p>
+      <w:pPr>
+        <w:ind w:left="0" w:firstLine="0"/>
+        <w:rPr>
+          <w:rFonts w:ascii="Lexend" w:cs="Lexend" w:eastAsia="Lexend" w:hAnsi="Lexend"/>
+        </w:rPr>
+      </w:pPr>
+      <w:r>
+        <w:rPr>
+          <w:rFonts w:ascii="Lexend" w:cs="Lexend" w:eastAsia="Lexend" w:hAnsi="Lexend"/>
+        </w:rPr>
+        <w:drawing>
+          <wp:inline distB="114300" distT="114300" distL="114300" distR="114300">
+            <wp:extent cx="3867150" cy="3362325"/>
+            <wp:effectExtent b="0" l="0" r="0" t="0"/>
+            <wp:docPr id="5" name="image8.png"/>
+            <a:graphic>
+              <a:graphicData uri="http://schemas.openxmlformats.org/drawingml/2006/picture">
+                <pic:pic>
+                  <pic:nvPicPr>
+                    <pic:cNvPr id="0" name="image8.png"/>
+                    <pic:cNvPicPr preferRelativeResize="0"/>
+                  </pic:nvPicPr>
+                  <pic:blipFill>
+                    <a:blip r:embed="rId15"/>
+                    <a:srcRect b="0" l="0" r="0" t="0"/>
+                    <a:stretch>
+                      <a:fillRect/>
+                    </a:stretch>
+                  </pic:blipFill>
+                  <pic:spPr>
+                    <a:xfrm>
+                      <a:off x="0" y="0"/>
+                      <a:ext cx="3867150" cy="3362325"/>
+                    </a:xfrm>
+                    <a:prstGeom prst="rect"/>
+                    <a:ln/>
+                  </pic:spPr>
+                </pic:pic>
+              </a:graphicData>
+            </a:graphic>
+          </wp:inline>
+        </w:drawing>
+      </w:r>
+      <w:r>
+        <w:rPr>
+          <w:rtl w:val="0"/>
+        </w:rPr>
+      </w:r>
+    </w:p>
+    <w:p>
+      <w:pPr>
+        <w:ind w:left="0" w:firstLine="0"/>
+        <w:rPr>
+          <w:rFonts w:ascii="Lexend" w:cs="Lexend" w:eastAsia="Lexend" w:hAnsi="Lexend"/>
+        </w:rPr>
+      </w:pPr>
+      <w:r>
+        <w:rPr>
+          <w:rFonts w:ascii="Lexend" w:cs="Lexend" w:eastAsia="Lexend" w:hAnsi="Lexend"/>
+          <w:rtl w:val="0"/>
+        </w:rPr>
+        <w:t xml:space="preserve">Cenário interior da casa (local de procura dos itens para plantar)</w:t>
+      </w:r>
+    </w:p>
+    <w:p>
+      <w:pPr>
+        <w:pStyle w:val="Heading1"/>
+        <w:numPr>
+          <w:ilvl w:val="0"/>
+          <w:numId w:val="1"/>
+        </w:numPr>
+        <w:ind w:left="720" w:hanging="360"/>
+        <w:rPr>
+          <w:rFonts w:ascii="Lexend" w:cs="Lexend" w:eastAsia="Lexend" w:hAnsi="Lexend"/>
+        </w:rPr>
+      </w:pPr>
+      <w:bookmarkStart w:colFirst="0" w:colLast="0" w:name="_hcf2e9wtb3t9" w:id="18"/>
+      <w:bookmarkEnd w:id="18"/>
       <w:r>
         <w:rPr>
           <w:rFonts w:ascii="Lexend" w:cs="Lexend" w:eastAsia="Lexend" w:hAnsi="Lexend"/>
@@ -2613,7 +3572,7 @@
           <w:szCs w:val="24"/>
         </w:rPr>
       </w:pPr>
-      <w:hyperlink r:id="rId6">
+      <w:hyperlink r:id="rId16">
         <w:r>
           <w:rPr>
             <w:rFonts w:ascii="Lexend" w:cs="Lexend" w:eastAsia="Lexend" w:hAnsi="Lexend"/>
@@ -2643,7 +3602,7 @@
           <w:szCs w:val="24"/>
         </w:rPr>
       </w:pPr>
-      <w:hyperlink r:id="rId7">
+      <w:hyperlink r:id="rId17">
         <w:r>
           <w:rPr>
             <w:rFonts w:ascii="Lexend" w:cs="Lexend" w:eastAsia="Lexend" w:hAnsi="Lexend"/>
@@ -2673,7 +3632,7 @@
           <w:szCs w:val="24"/>
         </w:rPr>
       </w:pPr>
-      <w:hyperlink r:id="rId8">
+      <w:hyperlink r:id="rId18">
         <w:r>
           <w:rPr>
             <w:rFonts w:ascii="Lexend" w:cs="Lexend" w:eastAsia="Lexend" w:hAnsi="Lexend"/>
@@ -2703,7 +3662,7 @@
           <w:szCs w:val="24"/>
         </w:rPr>
       </w:pPr>
-      <w:hyperlink r:id="rId9">
+      <w:hyperlink r:id="rId19">
         <w:r>
           <w:rPr>
             <w:rFonts w:ascii="Lexend" w:cs="Lexend" w:eastAsia="Lexend" w:hAnsi="Lexend"/>
@@ -2733,7 +3692,7 @@
           <w:szCs w:val="24"/>
         </w:rPr>
       </w:pPr>
-      <w:hyperlink r:id="rId10">
+      <w:hyperlink r:id="rId20">
         <w:r>
           <w:rPr>
             <w:rFonts w:ascii="Lexend" w:cs="Lexend" w:eastAsia="Lexend" w:hAnsi="Lexend"/>
@@ -2763,7 +3722,7 @@
           <w:szCs w:val="24"/>
         </w:rPr>
       </w:pPr>
-      <w:hyperlink r:id="rId11">
+      <w:hyperlink r:id="rId21">
         <w:r>
           <w:rPr>
             <w:rFonts w:ascii="Lexend" w:cs="Lexend" w:eastAsia="Lexend" w:hAnsi="Lexend"/>
@@ -2793,7 +3752,7 @@
           <w:szCs w:val="24"/>
         </w:rPr>
       </w:pPr>
-      <w:hyperlink r:id="rId12">
+      <w:hyperlink r:id="rId22">
         <w:r>
           <w:rPr>
             <w:rFonts w:ascii="Lexend" w:cs="Lexend" w:eastAsia="Lexend" w:hAnsi="Lexend"/>
@@ -2823,7 +3782,7 @@
           <w:szCs w:val="24"/>
         </w:rPr>
       </w:pPr>
-      <w:hyperlink r:id="rId13">
+      <w:hyperlink r:id="rId23">
         <w:r>
           <w:rPr>
             <w:rFonts w:ascii="Lexend" w:cs="Lexend" w:eastAsia="Lexend" w:hAnsi="Lexend"/>
@@ -2839,13 +3798,38 @@
       </w:hyperlink>
       <w:r>
         <w:rPr>
+          <w:rtl w:val="0"/>
+        </w:rPr>
+      </w:r>
+    </w:p>
+    <w:p>
+      <w:pPr>
+        <w:ind w:left="0" w:firstLine="0"/>
+        <w:rPr>
           <w:rFonts w:ascii="Lexend" w:cs="Lexend" w:eastAsia="Lexend" w:hAnsi="Lexend"/>
           <w:b w:val="1"/>
           <w:sz w:val="24"/>
           <w:szCs w:val="24"/>
-          <w:rtl w:val="0"/>
-        </w:rPr>
-        <w:t xml:space="preserve">.</w:t>
+        </w:rPr>
+      </w:pPr>
+      <w:hyperlink r:id="rId24">
+        <w:r>
+          <w:rPr>
+            <w:rFonts w:ascii="Lexend" w:cs="Lexend" w:eastAsia="Lexend" w:hAnsi="Lexend"/>
+            <w:b w:val="1"/>
+            <w:color w:val="1155cc"/>
+            <w:sz w:val="24"/>
+            <w:szCs w:val="24"/>
+            <w:u w:val="single"/>
+            <w:rtl w:val="0"/>
+          </w:rPr>
+          <w:t xml:space="preserve">www.nutritionix.com/food/</w:t>
+        </w:r>
+      </w:hyperlink>
+      <w:r>
+        <w:rPr>
+          <w:rtl w:val="0"/>
+        </w:rPr>
       </w:r>
     </w:p>
     <w:p>
@@ -2858,6 +3842,186 @@
           <w:szCs w:val="24"/>
         </w:rPr>
       </w:pPr>
+      <w:hyperlink r:id="rId25">
+        <w:r>
+          <w:rPr>
+            <w:rFonts w:ascii="Lexend" w:cs="Lexend" w:eastAsia="Lexend" w:hAnsi="Lexend"/>
+            <w:b w:val="1"/>
+            <w:color w:val="1155cc"/>
+            <w:sz w:val="24"/>
+            <w:szCs w:val="24"/>
+            <w:u w:val="single"/>
+            <w:rtl w:val="0"/>
+          </w:rPr>
+          <w:t xml:space="preserve">www.webmd.com</w:t>
+        </w:r>
+      </w:hyperlink>
+      <w:r>
+        <w:rPr>
+          <w:rtl w:val="0"/>
+        </w:rPr>
+      </w:r>
+    </w:p>
+    <w:p>
+      <w:pPr>
+        <w:ind w:left="0" w:firstLine="0"/>
+        <w:rPr>
+          <w:rFonts w:ascii="Lexend" w:cs="Lexend" w:eastAsia="Lexend" w:hAnsi="Lexend"/>
+          <w:b w:val="1"/>
+          <w:sz w:val="24"/>
+          <w:szCs w:val="24"/>
+        </w:rPr>
+      </w:pPr>
+      <w:hyperlink r:id="rId26">
+        <w:r>
+          <w:rPr>
+            <w:rFonts w:ascii="Lexend" w:cs="Lexend" w:eastAsia="Lexend" w:hAnsi="Lexend"/>
+            <w:b w:val="1"/>
+            <w:color w:val="1155cc"/>
+            <w:sz w:val="24"/>
+            <w:szCs w:val="24"/>
+            <w:u w:val="single"/>
+            <w:rtl w:val="0"/>
+          </w:rPr>
+          <w:t xml:space="preserve">https://youtu.be/VSe59tc9ofE</w:t>
+        </w:r>
+      </w:hyperlink>
+      <w:r>
+        <w:rPr>
+          <w:rtl w:val="0"/>
+        </w:rPr>
+      </w:r>
+    </w:p>
+    <w:p>
+      <w:pPr>
+        <w:ind w:left="0" w:firstLine="0"/>
+        <w:rPr>
+          <w:rFonts w:ascii="Lexend" w:cs="Lexend" w:eastAsia="Lexend" w:hAnsi="Lexend"/>
+          <w:b w:val="1"/>
+          <w:sz w:val="24"/>
+          <w:szCs w:val="24"/>
+        </w:rPr>
+      </w:pPr>
+      <w:hyperlink r:id="rId27">
+        <w:r>
+          <w:rPr>
+            <w:rFonts w:ascii="Lexend" w:cs="Lexend" w:eastAsia="Lexend" w:hAnsi="Lexend"/>
+            <w:b w:val="1"/>
+            <w:color w:val="1155cc"/>
+            <w:sz w:val="24"/>
+            <w:szCs w:val="24"/>
+            <w:u w:val="single"/>
+            <w:rtl w:val="0"/>
+          </w:rPr>
+          <w:t xml:space="preserve">https://docs.godotengine.org/pt_BR/latest/</w:t>
+        </w:r>
+      </w:hyperlink>
+      <w:r>
+        <w:rPr>
+          <w:rtl w:val="0"/>
+        </w:rPr>
+      </w:r>
+    </w:p>
+    <w:p>
+      <w:pPr>
+        <w:ind w:left="0" w:firstLine="0"/>
+        <w:rPr>
+          <w:rFonts w:ascii="Lexend" w:cs="Lexend" w:eastAsia="Lexend" w:hAnsi="Lexend"/>
+          <w:b w:val="1"/>
+          <w:sz w:val="24"/>
+          <w:szCs w:val="24"/>
+        </w:rPr>
+      </w:pPr>
+      <w:hyperlink r:id="rId28">
+        <w:r>
+          <w:rPr>
+            <w:rFonts w:ascii="Lexend" w:cs="Lexend" w:eastAsia="Lexend" w:hAnsi="Lexend"/>
+            <w:b w:val="1"/>
+            <w:color w:val="1155cc"/>
+            <w:sz w:val="24"/>
+            <w:szCs w:val="24"/>
+            <w:u w:val="single"/>
+            <w:rtl w:val="0"/>
+          </w:rPr>
+          <w:t xml:space="preserve">https://www.youtube.com/watch?v=7CCofjq_dHM</w:t>
+        </w:r>
+      </w:hyperlink>
+      <w:r>
+        <w:rPr>
+          <w:rtl w:val="0"/>
+        </w:rPr>
+      </w:r>
+    </w:p>
+    <w:p>
+      <w:pPr>
+        <w:ind w:left="0" w:firstLine="0"/>
+        <w:rPr>
+          <w:rFonts w:ascii="Lexend" w:cs="Lexend" w:eastAsia="Lexend" w:hAnsi="Lexend"/>
+          <w:b w:val="1"/>
+          <w:sz w:val="24"/>
+          <w:szCs w:val="24"/>
+        </w:rPr>
+      </w:pPr>
+      <w:hyperlink r:id="rId29">
+        <w:r>
+          <w:rPr>
+            <w:rFonts w:ascii="Lexend" w:cs="Lexend" w:eastAsia="Lexend" w:hAnsi="Lexend"/>
+            <w:b w:val="1"/>
+            <w:color w:val="1155cc"/>
+            <w:sz w:val="24"/>
+            <w:szCs w:val="24"/>
+            <w:u w:val="single"/>
+            <w:rtl w:val="0"/>
+          </w:rPr>
+          <w:t xml:space="preserve">https://www.youtube.com/watch?v=YrjDsC4gRZ8</w:t>
+        </w:r>
+      </w:hyperlink>
+      <w:r>
+        <w:rPr>
+          <w:rtl w:val="0"/>
+        </w:rPr>
+      </w:r>
+    </w:p>
+    <w:p>
+      <w:pPr>
+        <w:ind w:left="0" w:firstLine="0"/>
+        <w:rPr>
+          <w:rFonts w:ascii="Lexend" w:cs="Lexend" w:eastAsia="Lexend" w:hAnsi="Lexend"/>
+          <w:b w:val="1"/>
+          <w:sz w:val="24"/>
+          <w:szCs w:val="24"/>
+        </w:rPr>
+      </w:pPr>
+      <w:hyperlink r:id="rId30">
+        <w:r>
+          <w:rPr>
+            <w:rFonts w:ascii="Lexend" w:cs="Lexend" w:eastAsia="Lexend" w:hAnsi="Lexend"/>
+            <w:b w:val="1"/>
+            <w:color w:val="1155cc"/>
+            <w:sz w:val="24"/>
+            <w:szCs w:val="24"/>
+            <w:u w:val="single"/>
+            <w:rtl w:val="0"/>
+          </w:rPr>
+          <w:t xml:space="preserve">https://www.youtube.com/watch?v=QK_uI-m6bpA</w:t>
+        </w:r>
+      </w:hyperlink>
+      <w:r>
+        <w:rPr>
+          <w:rtl w:val="0"/>
+        </w:rPr>
+      </w:r>
+    </w:p>
+    <w:p>
+      <w:pPr>
+        <w:ind w:left="0" w:firstLine="0"/>
+        <w:rPr>
+          <w:rFonts w:ascii="Lexend" w:cs="Lexend" w:eastAsia="Lexend" w:hAnsi="Lexend"/>
+          <w:b w:val="1"/>
+          <w:sz w:val="24"/>
+          <w:szCs w:val="24"/>
+        </w:rPr>
+      </w:pPr>
       <w:r>
         <w:rPr>
           <w:rtl w:val="0"/>
@@ -2865,7 +4029,7 @@
       </w:r>
     </w:p>
     <w:sectPr>
-      <w:footerReference r:id="rId14" w:type="default"/>
+      <w:footerReference r:id="rId31" w:type="default"/>
       <w:pgSz w:h="15840" w:w="12240" w:orient="portrait"/>
       <w:pgMar w:bottom="1440" w:top="1440" w:left="1440" w:right="1440" w:header="720" w:footer="720"/>
       <w:pgNumType w:start="1"/>

</xml_diff>